<commit_message>
draft introduction of SRS
</commit_message>
<xml_diff>
--- a/Documentation/SRS/SRS.docx
+++ b/Documentation/SRS/SRS.docx
@@ -50,6 +50,32 @@
           <w:lang w:val="en-GB"/>
         </w:rPr>
       </w:pPr>
+      <w:r>
+        <w:rPr>
+          <w:lang w:val="en-GB"/>
+        </w:rPr>
+        <w:t>Aim of the web site is to provide a platform to search for a shared apartment. Currently, several websites explicitly serve this purpose. Usually, they provide only basic functionalities like placing and browsing ads for shared apartments.</w:t>
+      </w:r>
+    </w:p>
+    <w:p>
+      <w:pPr>
+        <w:rPr>
+          <w:lang w:val="en-GB"/>
+        </w:rPr>
+      </w:pPr>
+      <w:r>
+        <w:rPr>
+          <w:lang w:val="en-GB"/>
+        </w:rPr>
+        <w:t>The customer wants to provide a platform, which serves this purpose as well, but which provides further features, more similar to those provided by real estate platforms.</w:t>
+      </w:r>
+    </w:p>
+    <w:p>
+      <w:pPr>
+        <w:rPr>
+          <w:lang w:val="en-GB"/>
+        </w:rPr>
+      </w:pPr>
     </w:p>
     <w:p>
       <w:pPr>
@@ -71,6 +97,51 @@
           <w:lang w:val="en-GB"/>
         </w:rPr>
       </w:pPr>
+      <w:r>
+        <w:rPr>
+          <w:lang w:val="en-GB"/>
+        </w:rPr>
+        <w:t xml:space="preserve">The customer is a private person, not attached closely attached to the real estate business. </w:t>
+      </w:r>
+      <w:r>
+        <w:rPr>
+          <w:lang w:val="en-GB"/>
+        </w:rPr>
+        <w:t>Currently, he has no plans to use this website to generate income, but he explicitly mentioned that he might change his opinion on this point.</w:t>
+      </w:r>
+    </w:p>
+    <w:p>
+      <w:pPr>
+        <w:rPr>
+          <w:lang w:val="en-GB"/>
+        </w:rPr>
+      </w:pPr>
+    </w:p>
+    <w:p>
+      <w:pPr>
+        <w:pStyle w:val="berschrift2"/>
+        <w:rPr>
+          <w:lang w:val="en-GB"/>
+        </w:rPr>
+      </w:pPr>
+      <w:r>
+        <w:rPr>
+          <w:lang w:val="en-GB"/>
+        </w:rPr>
+        <w:t>Definitions</w:t>
+      </w:r>
+    </w:p>
+    <w:p>
+      <w:pPr>
+        <w:pStyle w:val="berschrift2"/>
+        <w:numPr>
+          <w:ilvl w:val="0"/>
+          <w:numId w:val="0"/>
+        </w:numPr>
+        <w:rPr>
+          <w:lang w:val="en-GB"/>
+        </w:rPr>
+      </w:pPr>
     </w:p>
     <w:p>
       <w:pPr>
@@ -92,6 +163,20 @@
           <w:lang w:val="en-GB"/>
         </w:rPr>
       </w:pPr>
+      <w:r>
+        <w:rPr>
+          <w:lang w:val="en-GB"/>
+        </w:rPr>
+        <w:t>The Spring Web Flow framework was chosen as an environment to implement the desired website. Separation of model, view and controller will be assured by utilizing the S</w:t>
+      </w:r>
+      <w:bookmarkStart w:id="0" w:name="_GoBack"/>
+      <w:bookmarkEnd w:id="0"/>
+      <w:r>
+        <w:rPr>
+          <w:lang w:val="en-GB"/>
+        </w:rPr>
+        <w:t>pring web model-view-controller (MVC) and data storage and access will be controlled by Spring Data JPA</w:t>
+      </w:r>
     </w:p>
     <w:p>
       <w:pPr>
@@ -134,8 +219,6 @@
           <w:lang w:val="en-GB"/>
         </w:rPr>
       </w:pPr>
-      <w:bookmarkStart w:id="0" w:name="_GoBack"/>
-      <w:bookmarkEnd w:id="0"/>
     </w:p>
     <w:sectPr>
       <w:pgSz w:w="11906" w:h="16838"/>

</xml_diff>